<commit_message>
loader and not found page and other optimization
</commit_message>
<xml_diff>
--- a/siteRoyal/Документація.docx
+++ b/siteRoyal/Документація.docx
@@ -982,26 +982,467 @@
           <w:rFonts w:ascii="Arial Black" w:hAnsi="Arial Black" w:cs="Calibri"/>
           <w:sz w:val="24"/>
           <w:szCs w:val="24"/>
-          <w:lang w:val="uk-UA"/>
-        </w:rPr>
-      </w:pPr>
-      <w:r>
-        <w:rPr>
-          <w:rFonts w:ascii="Arial Black" w:hAnsi="Arial Black" w:cs="Calibri"/>
-          <w:sz w:val="24"/>
-          <w:szCs w:val="24"/>
-          <w:lang w:val="uk-UA"/>
-        </w:rPr>
-        <w:t>Лістинг коду</w:t>
-      </w:r>
-      <w:r>
-        <w:rPr>
-          <w:rFonts w:ascii="Arial Black" w:hAnsi="Arial Black" w:cs="Calibri"/>
-          <w:sz w:val="24"/>
-          <w:szCs w:val="24"/>
-        </w:rPr>
-        <w:t>:</w:t>
-      </w:r>
+        </w:rPr>
+      </w:pPr>
+    </w:p>
+    <w:p>
+      <w:pPr>
+        <w:rPr>
+          <w:rFonts w:ascii="Arial Black" w:hAnsi="Arial Black" w:cs="Calibri"/>
+          <w:sz w:val="24"/>
+          <w:szCs w:val="24"/>
+        </w:rPr>
+      </w:pPr>
+    </w:p>
+    <w:p>
+      <w:pPr>
+        <w:rPr>
+          <w:rFonts w:ascii="Arial Black" w:hAnsi="Arial Black" w:cs="Calibri"/>
+          <w:sz w:val="24"/>
+          <w:szCs w:val="24"/>
+        </w:rPr>
+      </w:pPr>
+    </w:p>
+    <w:p>
+      <w:pPr>
+        <w:rPr>
+          <w:rFonts w:ascii="Arial Black" w:hAnsi="Arial Black" w:cs="Calibri"/>
+          <w:sz w:val="24"/>
+          <w:szCs w:val="24"/>
+        </w:rPr>
+      </w:pPr>
+    </w:p>
+    <w:p>
+      <w:pPr>
+        <w:rPr>
+          <w:rFonts w:ascii="Arial Black" w:hAnsi="Arial Black" w:cs="Calibri"/>
+          <w:sz w:val="24"/>
+          <w:szCs w:val="24"/>
+        </w:rPr>
+      </w:pPr>
+    </w:p>
+    <w:p>
+      <w:pPr>
+        <w:rPr>
+          <w:rFonts w:ascii="Arial Black" w:hAnsi="Arial Black" w:cs="Calibri"/>
+          <w:sz w:val="24"/>
+          <w:szCs w:val="24"/>
+        </w:rPr>
+      </w:pPr>
+    </w:p>
+    <w:p>
+      <w:pPr>
+        <w:rPr>
+          <w:rFonts w:ascii="Arial Black" w:hAnsi="Arial Black" w:cs="Calibri"/>
+          <w:sz w:val="24"/>
+          <w:szCs w:val="24"/>
+        </w:rPr>
+      </w:pPr>
+    </w:p>
+    <w:p>
+      <w:pPr>
+        <w:rPr>
+          <w:rFonts w:ascii="Arial Black" w:hAnsi="Arial Black" w:cs="Calibri"/>
+          <w:sz w:val="24"/>
+          <w:szCs w:val="24"/>
+        </w:rPr>
+      </w:pPr>
+      <w:r>
+        <w:rPr>
+          <w:rFonts w:ascii="Arial Black" w:hAnsi="Arial Black" w:cs="Calibri"/>
+          <w:sz w:val="24"/>
+          <w:szCs w:val="24"/>
+        </w:rPr>
+        <w:lastRenderedPageBreak/>
+        <w:t>WOODOO</w:t>
+      </w:r>
+    </w:p>
+    <w:p>
+      <w:pPr>
+        <w:rPr>
+          <w:rFonts w:ascii="Arial Black" w:hAnsi="Arial Black" w:cs="Calibri"/>
+          <w:sz w:val="24"/>
+          <w:szCs w:val="24"/>
+          <w:lang w:val="uk-UA"/>
+        </w:rPr>
+      </w:pPr>
+      <w:r>
+        <w:rPr>
+          <w:rFonts w:ascii="Arial Black" w:hAnsi="Arial Black" w:cs="Calibri"/>
+          <w:sz w:val="24"/>
+          <w:szCs w:val="24"/>
+          <w:lang w:val="uk-UA"/>
+        </w:rPr>
+        <w:t xml:space="preserve">Вся логіка отримання квартир з сервера лежить у </w:t>
+      </w:r>
+      <w:proofErr w:type="spellStart"/>
+      <w:r>
+        <w:rPr>
+          <w:rFonts w:ascii="Arial Black" w:hAnsi="Arial Black" w:cs="Calibri"/>
+          <w:sz w:val="24"/>
+          <w:szCs w:val="24"/>
+        </w:rPr>
+        <w:t>numrooms.jsx</w:t>
+      </w:r>
+      <w:proofErr w:type="spellEnd"/>
+      <w:r>
+        <w:rPr>
+          <w:rFonts w:ascii="Arial Black" w:hAnsi="Arial Black" w:cs="Calibri"/>
+          <w:sz w:val="24"/>
+          <w:szCs w:val="24"/>
+        </w:rPr>
+        <w:t xml:space="preserve"> </w:t>
+      </w:r>
+    </w:p>
+    <w:p>
+      <w:pPr>
+        <w:rPr>
+          <w:rFonts w:ascii="Arial Black" w:hAnsi="Arial Black" w:cs="Calibri"/>
+          <w:sz w:val="24"/>
+          <w:szCs w:val="24"/>
+          <w:lang w:val="uk-UA"/>
+        </w:rPr>
+      </w:pPr>
+      <w:r>
+        <w:rPr>
+          <w:rFonts w:ascii="Arial Black" w:hAnsi="Arial Black" w:cs="Calibri"/>
+          <w:sz w:val="24"/>
+          <w:szCs w:val="24"/>
+          <w:lang w:val="uk-UA"/>
+        </w:rPr>
+        <w:t xml:space="preserve">А логіка на сервері у </w:t>
+      </w:r>
+      <w:r>
+        <w:rPr>
+          <w:rFonts w:ascii="Arial Black" w:hAnsi="Arial Black" w:cs="Calibri"/>
+          <w:sz w:val="24"/>
+          <w:szCs w:val="24"/>
+        </w:rPr>
+        <w:t xml:space="preserve">SiteRoyal.js </w:t>
+      </w:r>
+    </w:p>
+    <w:p>
+      <w:pPr>
+        <w:rPr>
+          <w:rFonts w:ascii="Segoe UI" w:hAnsi="Segoe UI" w:cs="Segoe UI"/>
+          <w:b/>
+          <w:bCs/>
+          <w:color w:val="212121"/>
+          <w:sz w:val="28"/>
+          <w:szCs w:val="28"/>
+          <w:shd w:val="clear" w:color="auto" w:fill="FFFFFF"/>
+          <w:lang w:val="uk-UA"/>
+        </w:rPr>
+      </w:pPr>
+      <w:r>
+        <w:rPr>
+          <w:rFonts w:ascii="Segoe UI" w:hAnsi="Segoe UI" w:cs="Segoe UI"/>
+          <w:b/>
+          <w:bCs/>
+          <w:color w:val="212121"/>
+          <w:sz w:val="28"/>
+          <w:szCs w:val="28"/>
+          <w:shd w:val="clear" w:color="auto" w:fill="FFFFFF"/>
+        </w:rPr>
+        <w:t xml:space="preserve">Get </w:t>
+      </w:r>
+      <w:hyperlink r:id="rId4" w:history="1">
+        <w:r>
+          <w:rPr>
+            <w:rStyle w:val="Hyperlink"/>
+            <w:rFonts w:ascii="Segoe UI" w:hAnsi="Segoe UI" w:cs="Segoe UI"/>
+            <w:b/>
+            <w:bCs/>
+            <w:sz w:val="28"/>
+            <w:szCs w:val="28"/>
+            <w:shd w:val="clear" w:color="auto" w:fill="FFFFFF"/>
+          </w:rPr>
+          <w:t>https://ip-194-99-21-21-101470.vps.hosted-by-mvps.net/siteRoyal/copy-to-wodoo</w:t>
+        </w:r>
+      </w:hyperlink>
+      <w:r>
+        <w:rPr>
+          <w:rFonts w:ascii="Segoe UI" w:hAnsi="Segoe UI" w:cs="Segoe UI"/>
+          <w:b/>
+          <w:bCs/>
+          <w:color w:val="212121"/>
+          <w:sz w:val="28"/>
+          <w:szCs w:val="28"/>
+          <w:shd w:val="clear" w:color="auto" w:fill="FFFFFF"/>
+          <w:lang w:val="uk-UA"/>
+        </w:rPr>
+        <w:t xml:space="preserve">  - скопіювати квартири</w:t>
+      </w:r>
+    </w:p>
+    <w:p>
+      <w:pPr>
+        <w:rPr>
+          <w:rFonts w:ascii="Segoe UI" w:hAnsi="Segoe UI" w:cs="Segoe UI"/>
+          <w:b/>
+          <w:bCs/>
+          <w:color w:val="212121"/>
+          <w:sz w:val="28"/>
+          <w:szCs w:val="28"/>
+          <w:shd w:val="clear" w:color="auto" w:fill="FFFFFF"/>
+          <w:lang w:val="uk-UA"/>
+        </w:rPr>
+      </w:pPr>
+      <w:r>
+        <w:rPr>
+          <w:rFonts w:ascii="Segoe UI" w:hAnsi="Segoe UI" w:cs="Segoe UI"/>
+          <w:b/>
+          <w:bCs/>
+          <w:color w:val="212121"/>
+          <w:sz w:val="28"/>
+          <w:szCs w:val="28"/>
+          <w:shd w:val="clear" w:color="auto" w:fill="FFFFFF"/>
+        </w:rPr>
+        <w:t xml:space="preserve">Get </w:t>
+      </w:r>
+      <w:hyperlink r:id="rId5" w:history="1">
+        <w:r>
+          <w:rPr>
+            <w:rStyle w:val="Hyperlink"/>
+            <w:rFonts w:ascii="Segoe UI" w:hAnsi="Segoe UI" w:cs="Segoe UI"/>
+            <w:b/>
+            <w:bCs/>
+            <w:sz w:val="28"/>
+            <w:szCs w:val="28"/>
+            <w:shd w:val="clear" w:color="auto" w:fill="FFFFFF"/>
+          </w:rPr>
+          <w:t>https://ip-194-99-21-21-101470.vps.hosted-by-mvps.net/siteRoyal/update-wodoo-images</w:t>
+        </w:r>
+      </w:hyperlink>
+      <w:r>
+        <w:rPr>
+          <w:rFonts w:ascii="Segoe UI" w:hAnsi="Segoe UI" w:cs="Segoe UI"/>
+          <w:b/>
+          <w:bCs/>
+          <w:color w:val="212121"/>
+          <w:sz w:val="28"/>
+          <w:szCs w:val="28"/>
+          <w:shd w:val="clear" w:color="auto" w:fill="FFFFFF"/>
+          <w:lang w:val="uk-UA"/>
+        </w:rPr>
+        <w:t xml:space="preserve"> - записати шлях до фото з </w:t>
+      </w:r>
+      <w:proofErr w:type="spellStart"/>
+      <w:r>
+        <w:rPr>
+          <w:rFonts w:ascii="Segoe UI" w:hAnsi="Segoe UI" w:cs="Segoe UI"/>
+          <w:b/>
+          <w:bCs/>
+          <w:color w:val="212121"/>
+          <w:sz w:val="28"/>
+          <w:szCs w:val="28"/>
+          <w:shd w:val="clear" w:color="auto" w:fill="FFFFFF"/>
+          <w:lang w:val="uk-UA"/>
+        </w:rPr>
+        <w:t>вуду</w:t>
+      </w:r>
+      <w:proofErr w:type="spellEnd"/>
+      <w:r>
+        <w:rPr>
+          <w:rFonts w:ascii="Segoe UI" w:hAnsi="Segoe UI" w:cs="Segoe UI"/>
+          <w:b/>
+          <w:bCs/>
+          <w:color w:val="212121"/>
+          <w:sz w:val="28"/>
+          <w:szCs w:val="28"/>
+          <w:shd w:val="clear" w:color="auto" w:fill="FFFFFF"/>
+          <w:lang w:val="uk-UA"/>
+        </w:rPr>
+        <w:t>.</w:t>
+      </w:r>
+    </w:p>
+    <w:p>
+      <w:pPr>
+        <w:rPr>
+          <w:rFonts w:ascii="Segoe UI" w:hAnsi="Segoe UI" w:cs="Segoe UI"/>
+          <w:b/>
+          <w:bCs/>
+          <w:color w:val="212121"/>
+          <w:sz w:val="28"/>
+          <w:szCs w:val="28"/>
+          <w:shd w:val="clear" w:color="auto" w:fill="FFFFFF"/>
+          <w:lang w:val="uk-UA"/>
+        </w:rPr>
+      </w:pPr>
+    </w:p>
+    <w:p>
+      <w:pPr>
+        <w:rPr>
+          <w:rFonts w:ascii="Arial Black" w:hAnsi="Arial Black" w:cs="Calibri"/>
+          <w:b/>
+          <w:bCs/>
+          <w:sz w:val="28"/>
+          <w:szCs w:val="28"/>
+        </w:rPr>
+      </w:pPr>
+      <w:r>
+        <w:rPr>
+          <w:rFonts w:ascii="Segoe UI" w:hAnsi="Segoe UI" w:cs="Segoe UI"/>
+          <w:b/>
+          <w:bCs/>
+          <w:color w:val="212121"/>
+          <w:sz w:val="28"/>
+          <w:szCs w:val="28"/>
+          <w:shd w:val="clear" w:color="auto" w:fill="FFFFFF"/>
+          <w:lang w:val="uk-UA"/>
+        </w:rPr>
+        <w:t xml:space="preserve"> </w:t>
+      </w:r>
+      <w:r>
+        <w:rPr>
+          <w:rFonts w:ascii="Segoe UI" w:hAnsi="Segoe UI" w:cs="Segoe UI"/>
+          <w:b/>
+          <w:bCs/>
+          <w:color w:val="212121"/>
+          <w:sz w:val="28"/>
+          <w:szCs w:val="28"/>
+          <w:shd w:val="clear" w:color="auto" w:fill="FFFFFF"/>
+        </w:rPr>
+        <w:t xml:space="preserve">Get </w:t>
+      </w:r>
+      <w:hyperlink r:id="rId6" w:history="1">
+        <w:r>
+          <w:rPr>
+            <w:rStyle w:val="Hyperlink"/>
+            <w:rFonts w:ascii="Segoe UI" w:hAnsi="Segoe UI" w:cs="Segoe UI"/>
+            <w:b/>
+            <w:bCs/>
+            <w:sz w:val="28"/>
+            <w:szCs w:val="28"/>
+            <w:shd w:val="clear" w:color="auto" w:fill="FFFFFF"/>
+          </w:rPr>
+          <w:t>https://ip-194-99-21-21-101470.vps.hosted-by-mvps.net/siteRoyal/get-all-wodoo</w:t>
+        </w:r>
+      </w:hyperlink>
+      <w:r>
+        <w:rPr>
+          <w:rFonts w:ascii="Segoe UI" w:hAnsi="Segoe UI" w:cs="Segoe UI"/>
+          <w:b/>
+          <w:bCs/>
+          <w:color w:val="212121"/>
+          <w:sz w:val="28"/>
+          <w:szCs w:val="28"/>
+          <w:shd w:val="clear" w:color="auto" w:fill="FFFFFF"/>
+        </w:rPr>
+        <w:t xml:space="preserve"> - </w:t>
+      </w:r>
+      <w:r>
+        <w:rPr>
+          <w:rFonts w:ascii="Segoe UI" w:hAnsi="Segoe UI" w:cs="Segoe UI"/>
+          <w:b/>
+          <w:bCs/>
+          <w:color w:val="212121"/>
+          <w:sz w:val="28"/>
+          <w:szCs w:val="28"/>
+          <w:shd w:val="clear" w:color="auto" w:fill="FFFFFF"/>
+          <w:lang w:val="uk-UA"/>
+        </w:rPr>
+        <w:t xml:space="preserve">ОТРИМАТИ КВАРТИРИ </w:t>
+      </w:r>
+    </w:p>
+    <w:p>
+      <w:pPr>
+        <w:rPr>
+          <w:rFonts w:ascii="Arial Black" w:hAnsi="Arial Black" w:cs="Calibri"/>
+          <w:sz w:val="24"/>
+          <w:szCs w:val="24"/>
+        </w:rPr>
+      </w:pPr>
+    </w:p>
+    <w:p>
+      <w:pPr>
+        <w:rPr>
+          <w:rFonts w:ascii="Arial Black" w:hAnsi="Arial Black" w:cs="Calibri"/>
+          <w:sz w:val="24"/>
+          <w:szCs w:val="24"/>
+          <w:lang w:val="uk-UA"/>
+        </w:rPr>
+      </w:pPr>
+      <w:r>
+        <w:rPr>
+          <w:rFonts w:ascii="Arial Black" w:hAnsi="Arial Black" w:cs="Calibri"/>
+          <w:sz w:val="24"/>
+          <w:szCs w:val="24"/>
+          <w:lang w:val="uk-UA"/>
+        </w:rPr>
+        <w:t xml:space="preserve">Попередній </w:t>
+      </w:r>
+      <w:proofErr w:type="spellStart"/>
+      <w:r>
+        <w:rPr>
+          <w:rFonts w:ascii="Arial Black" w:hAnsi="Arial Black" w:cs="Calibri"/>
+          <w:sz w:val="24"/>
+          <w:szCs w:val="24"/>
+          <w:lang w:val="uk-UA"/>
+        </w:rPr>
+        <w:t>роут</w:t>
+      </w:r>
+      <w:proofErr w:type="spellEnd"/>
+      <w:r>
+        <w:rPr>
+          <w:rFonts w:ascii="Arial Black" w:hAnsi="Arial Black" w:cs="Calibri"/>
+          <w:sz w:val="24"/>
+          <w:szCs w:val="24"/>
+          <w:lang w:val="uk-UA"/>
+        </w:rPr>
+        <w:t xml:space="preserve"> для отримання квартир </w:t>
+      </w:r>
+    </w:p>
+    <w:p>
+      <w:pPr>
+        <w:shd w:val="clear" w:color="auto" w:fill="1F1F1F"/>
+        <w:spacing w:after="0" w:line="285" w:lineRule="atLeast"/>
+        <w:rPr>
+          <w:rFonts w:ascii="Consolas" w:eastAsia="Times New Roman" w:hAnsi="Consolas" w:cs="Times New Roman"/>
+          <w:color w:val="CCCCCC"/>
+          <w:sz w:val="21"/>
+          <w:szCs w:val="21"/>
+          <w:lang w:val="uk-UA" w:eastAsia="uk-UA"/>
+        </w:rPr>
+      </w:pPr>
+      <w:r>
+        <w:rPr>
+          <w:rFonts w:ascii="Consolas" w:eastAsia="Times New Roman" w:hAnsi="Consolas" w:cs="Times New Roman"/>
+          <w:color w:val="CCCCCC"/>
+          <w:sz w:val="21"/>
+          <w:szCs w:val="21"/>
+          <w:lang w:val="uk-UA" w:eastAsia="uk-UA"/>
+        </w:rPr>
+        <w:t> </w:t>
+      </w:r>
+      <w:r>
+        <w:rPr>
+          <w:rFonts w:ascii="Consolas" w:eastAsia="Times New Roman" w:hAnsi="Consolas" w:cs="Times New Roman"/>
+          <w:color w:val="CE9178"/>
+          <w:sz w:val="21"/>
+          <w:szCs w:val="21"/>
+          <w:lang w:val="uk-UA" w:eastAsia="uk-UA"/>
+        </w:rPr>
+        <w:t>"https://ip-194-99-21-21-101470.vps.hosted-by-mvps.net/siteRoyal/copied-rooms"</w:t>
+      </w:r>
+    </w:p>
+    <w:p>
+      <w:pPr>
+        <w:rPr>
+          <w:rFonts w:ascii="Arial Black" w:hAnsi="Arial Black" w:cs="Calibri"/>
+          <w:sz w:val="24"/>
+          <w:szCs w:val="24"/>
+          <w:lang w:val="uk-UA"/>
+        </w:rPr>
+      </w:pPr>
+    </w:p>
+    <w:p>
+      <w:pPr>
+        <w:rPr>
+          <w:rFonts w:ascii="Arial Black" w:hAnsi="Arial Black" w:cs="Calibri"/>
+          <w:sz w:val="24"/>
+          <w:szCs w:val="24"/>
+        </w:rPr>
+      </w:pPr>
     </w:p>
     <w:sectPr>
       <w:pgSz w:w="11906" w:h="16838"/>
@@ -1439,6 +1880,29 @@
     <w:semiHidden/>
     <w:unhideWhenUsed/>
   </w:style>
+  <w:style w:type="character" w:styleId="Hyperlink">
+    <w:name w:val="Hyperlink"/>
+    <w:basedOn w:val="DefaultParagraphFont"/>
+    <w:uiPriority w:val="99"/>
+    <w:unhideWhenUsed/>
+    <w:rsid w:val="00A66ABF"/>
+    <w:rPr>
+      <w:color w:val="0563C1" w:themeColor="hyperlink"/>
+      <w:u w:val="single"/>
+    </w:rPr>
+  </w:style>
+  <w:style w:type="character" w:styleId="UnresolvedMention">
+    <w:name w:val="Unresolved Mention"/>
+    <w:basedOn w:val="DefaultParagraphFont"/>
+    <w:uiPriority w:val="99"/>
+    <w:semiHidden/>
+    <w:unhideWhenUsed/>
+    <w:rsid w:val="00A66ABF"/>
+    <w:rPr>
+      <w:color w:val="605E5C"/>
+      <w:shd w:val="clear" w:color="auto" w:fill="E1DFDD"/>
+    </w:rPr>
+  </w:style>
 </w:styles>
 </file>
 

</xml_diff>